<commit_message>
btn upd +complete template normal (NO ST)||(BUTTON NOT TEstED)
</commit_message>
<xml_diff>
--- a/doc/sh13.docx
+++ b/doc/sh13.docx
@@ -51,6 +51,7 @@
         <w:rPr>
           <w:rFonts w:ascii="Arial" w:hAnsi="Arial" w:cs="Arial"/>
           <w:sz w:val="24"/>
+          <w:u w:val="single"/>
         </w:rPr>
       </w:pPr>
       <w:r>
@@ -123,6 +124,121 @@
           <w:u w:val="single"/>
         </w:rPr>
         <w:t>%</w:t>
+      </w:r>
+    </w:p>
+    <w:p>
+      <w:pPr>
+        <w:spacing w:after="0" w:line="240" w:lineRule="auto"/>
+        <w:jc w:val="center"/>
+        <w:rPr>
+          <w:sz w:val="16"/>
+          <w:szCs w:val="16"/>
+          <w:lang w:val="uk-UA" w:eastAsia="ru-RU"/>
+        </w:rPr>
+      </w:pPr>
+      <w:r>
+        <w:rPr>
+          <w:sz w:val="16"/>
+          <w:szCs w:val="16"/>
+          <w:lang w:val="uk-UA" w:eastAsia="ru-RU"/>
+        </w:rPr>
+        <w:t>серія, реєстраційний номер та дата видачі диплома</w:t>
+      </w:r>
+    </w:p>
+    <w:p>
+      <w:pPr>
+        <w:spacing w:after="0" w:line="240" w:lineRule="auto"/>
+        <w:jc w:val="center"/>
+        <w:rPr>
+          <w:rFonts w:ascii="Arial" w:hAnsi="Arial" w:cs="Arial"/>
+          <w:sz w:val="16"/>
+          <w:szCs w:val="16"/>
+          <w:lang w:val="uk-UA"/>
+        </w:rPr>
+      </w:pPr>
+      <w:r>
+        <w:rPr>
+          <w:rFonts w:ascii="Calibri" w:hAnsi="Calibri" w:cs="Times New Roman"/>
+          <w:noProof/>
+        </w:rPr>
+        <mc:AlternateContent>
+          <mc:Choice Requires="wps">
+            <w:drawing>
+              <wp:anchor distT="0" distB="0" distL="114300" distR="114300" simplePos="0" relativeHeight="251739136" behindDoc="0" locked="0" layoutInCell="1" allowOverlap="1" wp14:anchorId="2CB22B0E" wp14:editId="4A2A9047">
+                <wp:simplePos x="0" y="0"/>
+                <wp:positionH relativeFrom="column">
+                  <wp:posOffset>1943100</wp:posOffset>
+                </wp:positionH>
+                <wp:positionV relativeFrom="paragraph">
+                  <wp:posOffset>10160</wp:posOffset>
+                </wp:positionV>
+                <wp:extent cx="2457450" cy="3175"/>
+                <wp:effectExtent l="9525" t="10160" r="9525" b="15240"/>
+                <wp:wrapNone/>
+                <wp:docPr id="38" name="Прямая соединительная линия 38"/>
+                <wp:cNvGraphicFramePr>
+                  <a:graphicFrameLocks xmlns:a="http://schemas.openxmlformats.org/drawingml/2006/main"/>
+                </wp:cNvGraphicFramePr>
+                <a:graphic xmlns:a="http://schemas.openxmlformats.org/drawingml/2006/main">
+                  <a:graphicData uri="http://schemas.microsoft.com/office/word/2010/wordprocessingShape">
+                    <wps:wsp>
+                      <wps:cNvCnPr>
+                        <a:cxnSpLocks noChangeShapeType="1"/>
+                      </wps:cNvCnPr>
+                      <wps:spPr bwMode="auto">
+                        <a:xfrm>
+                          <a:off x="0" y="0"/>
+                          <a:ext cx="2457450" cy="3175"/>
+                        </a:xfrm>
+                        <a:prstGeom prst="line">
+                          <a:avLst/>
+                        </a:prstGeom>
+                        <a:noFill/>
+                        <a:ln w="12700">
+                          <a:solidFill>
+                            <a:srgbClr val="000000"/>
+                          </a:solidFill>
+                          <a:miter lim="800000"/>
+                          <a:headEnd/>
+                          <a:tailEnd/>
+                        </a:ln>
+                        <a:extLst>
+                          <a:ext uri="{909E8E84-426E-40DD-AFC4-6F175D3DCCD1}">
+                            <a14:hiddenFill xmlns:a14="http://schemas.microsoft.com/office/drawing/2010/main">
+                              <a:noFill/>
+                            </a14:hiddenFill>
+                          </a:ext>
+                        </a:extLst>
+                      </wps:spPr>
+                      <wps:bodyPr/>
+                    </wps:wsp>
+                  </a:graphicData>
+                </a:graphic>
+                <wp14:sizeRelH relativeFrom="page">
+                  <wp14:pctWidth>0</wp14:pctWidth>
+                </wp14:sizeRelH>
+                <wp14:sizeRelV relativeFrom="page">
+                  <wp14:pctHeight>0</wp14:pctHeight>
+                </wp14:sizeRelV>
+              </wp:anchor>
+            </w:drawing>
+          </mc:Choice>
+          <mc:Fallback>
+            <w:pict>
+              <v:line w14:anchorId="7C6DCD94" id="Прямая соединительная линия 38" o:spid="_x0000_s1026" style="position:absolute;z-index:251739136;visibility:visible;mso-wrap-style:square;mso-width-percent:0;mso-height-percent:0;mso-wrap-distance-left:9pt;mso-wrap-distance-top:0;mso-wrap-distance-right:9pt;mso-wrap-distance-bottom:0;mso-position-horizontal:absolute;mso-position-horizontal-relative:text;mso-position-vertical:absolute;mso-position-vertical-relative:text;mso-width-percent:0;mso-height-percent:0;mso-width-relative:page;mso-height-relative:page" from="153pt,.8pt" to="346.5pt,1.05pt" o:gfxdata="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" strokeweight="1pt">
+                <v:stroke joinstyle="miter"/>
+              </v:line>
+            </w:pict>
+          </mc:Fallback>
+        </mc:AlternateContent>
+      </w:r>
+      <w:r>
+        <w:rPr>
+          <w:sz w:val="16"/>
+          <w:szCs w:val="16"/>
+          <w:lang w:eastAsia="ru-RU"/>
+        </w:rPr>
+        <w:t>series, registration number and date of issue of the Diploma</w:t>
       </w:r>
     </w:p>
     <w:p>
@@ -131,15 +247,17 @@
         <w:jc w:val="center"/>
         <w:rPr>
           <w:rFonts w:ascii="Arial" w:hAnsi="Arial" w:cs="Arial"/>
+          <w:sz w:val="18"/>
           <w:lang w:val="uk-UA"/>
         </w:rPr>
       </w:pPr>
       <w:r>
         <w:rPr>
           <w:rFonts w:ascii="Arial" w:hAnsi="Arial" w:cs="Arial"/>
+          <w:sz w:val="18"/>
           <w:lang w:val="uk-UA"/>
         </w:rPr>
-        <w:t>(без диплома не дійсний)</w:t>
+        <w:t>(без диплома не дійсний)/(not valid without the diploma)</w:t>
       </w:r>
     </w:p>
     <w:tbl>
@@ -1303,68 +1421,131 @@
         <w:t>Qualification</w:t>
       </w:r>
     </w:p>
-    <w:p>
-      <w:pPr>
-        <w:spacing w:after="0" w:line="240" w:lineRule="auto"/>
-        <w:ind w:firstLine="142"/>
-        <w:rPr>
-          <w:rFonts w:ascii="Arial" w:hAnsi="Arial" w:cs="Arial"/>
-          <w:sz w:val="20"/>
-        </w:rPr>
-      </w:pPr>
-      <w:r>
-        <w:rPr>
-          <w:rFonts w:ascii="Arial" w:hAnsi="Arial" w:cs="Arial"/>
-          <w:sz w:val="20"/>
-        </w:rPr>
-        <w:t>%</w:t>
-      </w:r>
-      <w:r>
-        <w:rPr>
-          <w:rFonts w:ascii="Arial" w:hAnsi="Arial" w:cs="Arial"/>
-          <w:sz w:val="20"/>
-        </w:rPr>
-        <w:t>doc_text21</w:t>
-      </w:r>
-      <w:r>
-        <w:rPr>
-          <w:rFonts w:ascii="Arial" w:hAnsi="Arial" w:cs="Arial"/>
-          <w:sz w:val="20"/>
-        </w:rPr>
-        <w:t>%</w:t>
-      </w:r>
-    </w:p>
-    <w:p>
-      <w:pPr>
-        <w:spacing w:after="40" w:line="240" w:lineRule="auto"/>
-        <w:ind w:firstLine="142"/>
-        <w:rPr>
-          <w:rFonts w:ascii="Arial" w:hAnsi="Arial" w:cs="Arial"/>
-          <w:sz w:val="20"/>
-        </w:rPr>
-      </w:pPr>
-      <w:r>
-        <w:rPr>
-          <w:rFonts w:ascii="Arial" w:hAnsi="Arial" w:cs="Arial"/>
-          <w:sz w:val="20"/>
-        </w:rPr>
-        <w:t>%</w:t>
-      </w:r>
-      <w:r>
-        <w:rPr>
-          <w:rFonts w:ascii="Arial" w:hAnsi="Arial" w:cs="Arial"/>
-          <w:sz w:val="20"/>
-        </w:rPr>
-        <w:t>doc_text21_eng</w:t>
-      </w:r>
-      <w:r>
-        <w:rPr>
-          <w:rFonts w:ascii="Arial" w:hAnsi="Arial" w:cs="Arial"/>
-          <w:sz w:val="20"/>
-        </w:rPr>
-        <w:t>%</w:t>
-      </w:r>
-    </w:p>
+    <w:tbl>
+      <w:tblPr>
+        <w:tblStyle w:val="a3"/>
+        <w:tblW w:w="0" w:type="auto"/>
+        <w:tblBorders>
+          <w:top w:val="none" w:sz="0" w:space="0" w:color="auto"/>
+          <w:left w:val="none" w:sz="0" w:space="0" w:color="auto"/>
+          <w:bottom w:val="none" w:sz="0" w:space="0" w:color="auto"/>
+          <w:right w:val="none" w:sz="0" w:space="0" w:color="auto"/>
+          <w:insideH w:val="none" w:sz="0" w:space="0" w:color="auto"/>
+          <w:insideV w:val="none" w:sz="0" w:space="0" w:color="auto"/>
+        </w:tblBorders>
+        <w:tblLook w:val="04A0" w:firstRow="1" w:lastRow="0" w:firstColumn="1" w:lastColumn="0" w:noHBand="0" w:noVBand="1"/>
+      </w:tblPr>
+      <w:tblGrid>
+        <w:gridCol w:w="4981"/>
+        <w:gridCol w:w="4981"/>
+      </w:tblGrid>
+      <w:tr>
+        <w:tc>
+          <w:tcPr>
+            <w:tcW w:w="4981" w:type="dxa"/>
+          </w:tcPr>
+          <w:p>
+            <w:pPr>
+              <w:ind w:firstLine="142"/>
+              <w:rPr>
+                <w:rFonts w:ascii="Arial" w:hAnsi="Arial" w:cs="Arial"/>
+                <w:sz w:val="20"/>
+              </w:rPr>
+            </w:pPr>
+            <w:r>
+              <w:rPr>
+                <w:rFonts w:ascii="Arial" w:hAnsi="Arial" w:cs="Arial"/>
+                <w:sz w:val="20"/>
+              </w:rPr>
+              <w:t>%doc_text21%</w:t>
+            </w:r>
+          </w:p>
+          <w:p>
+            <w:pPr>
+              <w:spacing w:after="40"/>
+              <w:ind w:firstLine="142"/>
+              <w:rPr>
+                <w:rFonts w:ascii="Arial" w:hAnsi="Arial" w:cs="Arial"/>
+                <w:sz w:val="20"/>
+              </w:rPr>
+            </w:pPr>
+            <w:r>
+              <w:rPr>
+                <w:rFonts w:ascii="Arial" w:hAnsi="Arial" w:cs="Arial"/>
+                <w:sz w:val="20"/>
+              </w:rPr>
+              <w:t>%doc_text21_eng%</w:t>
+            </w:r>
+          </w:p>
+        </w:tc>
+        <w:tc>
+          <w:tcPr>
+            <w:tcW w:w="4981" w:type="dxa"/>
+          </w:tcPr>
+          <w:p>
+            <w:pPr>
+              <w:ind w:firstLine="9"/>
+              <w:rPr>
+                <w:rFonts w:ascii="Arial" w:hAnsi="Arial" w:cs="Arial"/>
+                <w:sz w:val="20"/>
+              </w:rPr>
+            </w:pPr>
+            <w:r>
+              <w:rPr>
+                <w:rFonts w:ascii="Arial" w:hAnsi="Arial" w:cs="Arial"/>
+                <w:sz w:val="20"/>
+              </w:rPr>
+              <w:t>%doc_text21</w:t>
+            </w:r>
+            <w:r>
+              <w:rPr>
+                <w:rFonts w:ascii="Arial" w:hAnsi="Arial" w:cs="Arial"/>
+                <w:sz w:val="20"/>
+              </w:rPr>
+              <w:t>_2</w:t>
+            </w:r>
+            <w:r>
+              <w:rPr>
+                <w:rFonts w:ascii="Arial" w:hAnsi="Arial" w:cs="Arial"/>
+                <w:sz w:val="20"/>
+              </w:rPr>
+              <w:t>%</w:t>
+            </w:r>
+          </w:p>
+          <w:p>
+            <w:pPr>
+              <w:spacing w:after="40"/>
+              <w:rPr>
+                <w:rFonts w:ascii="Arial" w:hAnsi="Arial" w:cs="Arial"/>
+                <w:b/>
+                <w:sz w:val="16"/>
+              </w:rPr>
+            </w:pPr>
+            <w:r>
+              <w:rPr>
+                <w:rFonts w:ascii="Arial" w:hAnsi="Arial" w:cs="Arial"/>
+                <w:sz w:val="20"/>
+              </w:rPr>
+              <w:t>%doc_text21_</w:t>
+            </w:r>
+            <w:r>
+              <w:rPr>
+                <w:rFonts w:ascii="Arial" w:hAnsi="Arial" w:cs="Arial"/>
+                <w:sz w:val="20"/>
+              </w:rPr>
+              <w:t>2_</w:t>
+            </w:r>
+            <w:r>
+              <w:rPr>
+                <w:rFonts w:ascii="Arial" w:hAnsi="Arial" w:cs="Arial"/>
+                <w:sz w:val="20"/>
+              </w:rPr>
+              <w:t>eng%</w:t>
+            </w:r>
+          </w:p>
+        </w:tc>
+      </w:tr>
+    </w:tbl>
     <w:p>
       <w:pPr>
         <w:spacing w:after="0" w:line="240" w:lineRule="auto"/>
@@ -3068,9 +3249,10 @@
       <w:pPr>
         <w:spacing w:after="0" w:line="240" w:lineRule="auto"/>
         <w:ind w:firstLine="142"/>
-        <w:rPr>
-          <w:rFonts w:ascii="Arial" w:hAnsi="Arial" w:cs="Arial"/>
-          <w:sz w:val="12"/>
+        <w:jc w:val="both"/>
+        <w:rPr>
+          <w:rFonts w:ascii="Arial" w:hAnsi="Arial" w:cs="Arial"/>
+          <w:sz w:val="14"/>
           <w:szCs w:val="12"/>
           <w:lang w:val="ru-RU"/>
         </w:rPr>
@@ -3078,7 +3260,7 @@
       <w:r>
         <w:rPr>
           <w:rFonts w:ascii="Arial" w:hAnsi="Arial" w:cs="Arial"/>
-          <w:sz w:val="12"/>
+          <w:sz w:val="14"/>
           <w:szCs w:val="12"/>
           <w:lang w:val="ru-RU"/>
         </w:rPr>
@@ -3089,16 +3271,17 @@
       <w:pPr>
         <w:spacing w:after="0" w:line="240" w:lineRule="auto"/>
         <w:ind w:firstLine="142"/>
-        <w:rPr>
-          <w:rFonts w:ascii="Arial" w:hAnsi="Arial" w:cs="Arial"/>
-          <w:sz w:val="12"/>
+        <w:jc w:val="both"/>
+        <w:rPr>
+          <w:rFonts w:ascii="Arial" w:hAnsi="Arial" w:cs="Arial"/>
+          <w:sz w:val="14"/>
           <w:szCs w:val="12"/>
         </w:rPr>
       </w:pPr>
       <w:r>
         <w:rPr>
           <w:rFonts w:ascii="Arial" w:hAnsi="Arial" w:cs="Arial"/>
-          <w:sz w:val="12"/>
+          <w:sz w:val="14"/>
           <w:szCs w:val="12"/>
         </w:rPr>
         <w:t>%</w:t>
@@ -3106,7 +3289,7 @@
       <w:r>
         <w:rPr>
           <w:rFonts w:ascii="Arial" w:hAnsi="Arial" w:cs="Arial"/>
-          <w:sz w:val="12"/>
+          <w:sz w:val="14"/>
           <w:szCs w:val="12"/>
         </w:rPr>
         <w:t>doc_text42_1</w:t>
@@ -3114,7 +3297,7 @@
       <w:r>
         <w:rPr>
           <w:rFonts w:ascii="Arial" w:hAnsi="Arial" w:cs="Arial"/>
-          <w:sz w:val="12"/>
+          <w:sz w:val="14"/>
           <w:szCs w:val="12"/>
         </w:rPr>
         <w:t>%</w:t>
@@ -3124,9 +3307,10 @@
       <w:pPr>
         <w:spacing w:after="0" w:line="240" w:lineRule="auto"/>
         <w:ind w:firstLine="142"/>
-        <w:rPr>
-          <w:rFonts w:ascii="Arial" w:hAnsi="Arial" w:cs="Arial"/>
-          <w:sz w:val="12"/>
+        <w:jc w:val="both"/>
+        <w:rPr>
+          <w:rFonts w:ascii="Arial" w:hAnsi="Arial" w:cs="Arial"/>
+          <w:sz w:val="14"/>
           <w:szCs w:val="12"/>
           <w:lang w:val="uk-UA"/>
         </w:rPr>
@@ -3134,7 +3318,7 @@
       <w:r>
         <w:rPr>
           <w:rFonts w:ascii="Arial" w:hAnsi="Arial" w:cs="Arial"/>
-          <w:sz w:val="12"/>
+          <w:sz w:val="14"/>
           <w:szCs w:val="12"/>
         </w:rPr>
         <w:t>Learner must satisfy the programme requirements as prescribed in the Programme Specification, which includes:</w:t>
@@ -3144,9 +3328,10 @@
       <w:pPr>
         <w:spacing w:after="0" w:line="240" w:lineRule="auto"/>
         <w:ind w:firstLine="142"/>
-        <w:rPr>
-          <w:rFonts w:ascii="Arial" w:hAnsi="Arial" w:cs="Arial"/>
-          <w:sz w:val="12"/>
+        <w:jc w:val="both"/>
+        <w:rPr>
+          <w:rFonts w:ascii="Arial" w:hAnsi="Arial" w:cs="Arial"/>
+          <w:sz w:val="14"/>
           <w:szCs w:val="12"/>
           <w:lang w:val="uk-UA"/>
         </w:rPr>
@@ -3154,7 +3339,7 @@
       <w:r>
         <w:rPr>
           <w:rFonts w:ascii="Arial" w:hAnsi="Arial" w:cs="Arial"/>
-          <w:sz w:val="12"/>
+          <w:sz w:val="14"/>
           <w:szCs w:val="12"/>
           <w:lang w:val="uk-UA"/>
         </w:rPr>
@@ -3163,7 +3348,7 @@
       <w:r>
         <w:rPr>
           <w:rFonts w:ascii="Arial" w:hAnsi="Arial" w:cs="Arial"/>
-          <w:sz w:val="12"/>
+          <w:sz w:val="14"/>
           <w:szCs w:val="12"/>
         </w:rPr>
         <w:t>doc</w:t>
@@ -3171,7 +3356,7 @@
       <w:r>
         <w:rPr>
           <w:rFonts w:ascii="Arial" w:hAnsi="Arial" w:cs="Arial"/>
-          <w:sz w:val="12"/>
+          <w:sz w:val="14"/>
           <w:szCs w:val="12"/>
           <w:lang w:val="uk-UA"/>
         </w:rPr>
@@ -3180,7 +3365,7 @@
       <w:r>
         <w:rPr>
           <w:rFonts w:ascii="Arial" w:hAnsi="Arial" w:cs="Arial"/>
-          <w:sz w:val="12"/>
+          <w:sz w:val="14"/>
           <w:szCs w:val="12"/>
         </w:rPr>
         <w:t>text</w:t>
@@ -3188,7 +3373,7 @@
       <w:r>
         <w:rPr>
           <w:rFonts w:ascii="Arial" w:hAnsi="Arial" w:cs="Arial"/>
-          <w:sz w:val="12"/>
+          <w:sz w:val="14"/>
           <w:szCs w:val="12"/>
           <w:lang w:val="uk-UA"/>
         </w:rPr>
@@ -3197,7 +3382,7 @@
       <w:r>
         <w:rPr>
           <w:rFonts w:ascii="Arial" w:hAnsi="Arial" w:cs="Arial"/>
-          <w:sz w:val="12"/>
+          <w:sz w:val="14"/>
           <w:szCs w:val="12"/>
         </w:rPr>
         <w:t>eng</w:t>
@@ -3205,7 +3390,7 @@
       <w:r>
         <w:rPr>
           <w:rFonts w:ascii="Arial" w:hAnsi="Arial" w:cs="Arial"/>
-          <w:sz w:val="12"/>
+          <w:sz w:val="14"/>
           <w:szCs w:val="12"/>
           <w:lang w:val="uk-UA"/>
         </w:rPr>
@@ -3216,9 +3401,10 @@
       <w:pPr>
         <w:spacing w:after="0" w:line="240" w:lineRule="auto"/>
         <w:ind w:firstLine="142"/>
-        <w:rPr>
-          <w:rFonts w:ascii="Arial" w:hAnsi="Arial" w:cs="Arial"/>
-          <w:sz w:val="12"/>
+        <w:jc w:val="both"/>
+        <w:rPr>
+          <w:rFonts w:ascii="Arial" w:hAnsi="Arial" w:cs="Arial"/>
+          <w:sz w:val="14"/>
           <w:szCs w:val="12"/>
           <w:lang w:val="uk-UA"/>
         </w:rPr>
@@ -3226,7 +3412,7 @@
       <w:r>
         <w:rPr>
           <w:rFonts w:ascii="Arial" w:hAnsi="Arial" w:cs="Arial"/>
-          <w:sz w:val="12"/>
+          <w:sz w:val="14"/>
           <w:szCs w:val="12"/>
           <w:lang w:val="uk-UA"/>
         </w:rPr>
@@ -3237,9 +3423,10 @@
       <w:pPr>
         <w:spacing w:after="0" w:line="240" w:lineRule="auto"/>
         <w:ind w:firstLine="142"/>
-        <w:rPr>
-          <w:rFonts w:ascii="Arial" w:hAnsi="Arial" w:cs="Arial"/>
-          <w:sz w:val="12"/>
+        <w:jc w:val="both"/>
+        <w:rPr>
+          <w:rFonts w:ascii="Arial" w:hAnsi="Arial" w:cs="Arial"/>
+          <w:sz w:val="14"/>
           <w:szCs w:val="12"/>
           <w:lang w:val="uk-UA"/>
         </w:rPr>
@@ -3247,7 +3434,7 @@
       <w:r>
         <w:rPr>
           <w:rFonts w:ascii="Arial" w:hAnsi="Arial" w:cs="Arial"/>
-          <w:sz w:val="12"/>
+          <w:sz w:val="14"/>
           <w:szCs w:val="12"/>
           <w:lang w:val="uk-UA"/>
         </w:rPr>
@@ -3256,7 +3443,7 @@
       <w:r>
         <w:rPr>
           <w:rFonts w:ascii="Arial" w:hAnsi="Arial" w:cs="Arial"/>
-          <w:sz w:val="12"/>
+          <w:sz w:val="14"/>
           <w:szCs w:val="12"/>
           <w:lang w:val="uk-UA"/>
         </w:rPr>
@@ -3267,9 +3454,10 @@
       <w:pPr>
         <w:spacing w:after="0" w:line="240" w:lineRule="auto"/>
         <w:ind w:firstLine="142"/>
-        <w:rPr>
-          <w:rFonts w:ascii="Arial" w:hAnsi="Arial" w:cs="Arial"/>
-          <w:sz w:val="12"/>
+        <w:jc w:val="both"/>
+        <w:rPr>
+          <w:rFonts w:ascii="Arial" w:hAnsi="Arial" w:cs="Arial"/>
+          <w:sz w:val="14"/>
           <w:szCs w:val="12"/>
           <w:lang w:val="uk-UA"/>
         </w:rPr>
@@ -3277,7 +3465,7 @@
       <w:r>
         <w:rPr>
           <w:rFonts w:ascii="Arial" w:hAnsi="Arial" w:cs="Arial"/>
-          <w:sz w:val="12"/>
+          <w:sz w:val="14"/>
           <w:szCs w:val="12"/>
           <w:lang w:val="uk-UA"/>
         </w:rPr>
@@ -3286,7 +3474,7 @@
       <w:r>
         <w:rPr>
           <w:rFonts w:ascii="Arial" w:hAnsi="Arial" w:cs="Arial"/>
-          <w:sz w:val="12"/>
+          <w:sz w:val="14"/>
           <w:szCs w:val="12"/>
         </w:rPr>
         <w:t>doc</w:t>
@@ -3294,7 +3482,7 @@
       <w:r>
         <w:rPr>
           <w:rFonts w:ascii="Arial" w:hAnsi="Arial" w:cs="Arial"/>
-          <w:sz w:val="12"/>
+          <w:sz w:val="14"/>
           <w:szCs w:val="12"/>
           <w:lang w:val="uk-UA"/>
         </w:rPr>
@@ -3303,7 +3491,7 @@
       <w:r>
         <w:rPr>
           <w:rFonts w:ascii="Arial" w:hAnsi="Arial" w:cs="Arial"/>
-          <w:sz w:val="12"/>
+          <w:sz w:val="14"/>
           <w:szCs w:val="12"/>
         </w:rPr>
         <w:t>text</w:t>
@@ -3311,7 +3499,7 @@
       <w:r>
         <w:rPr>
           <w:rFonts w:ascii="Arial" w:hAnsi="Arial" w:cs="Arial"/>
-          <w:sz w:val="12"/>
+          <w:sz w:val="14"/>
           <w:szCs w:val="12"/>
           <w:lang w:val="uk-UA"/>
         </w:rPr>
@@ -3320,7 +3508,7 @@
       <w:r>
         <w:rPr>
           <w:rFonts w:ascii="Arial" w:hAnsi="Arial" w:cs="Arial"/>
-          <w:sz w:val="12"/>
+          <w:sz w:val="14"/>
           <w:szCs w:val="12"/>
           <w:lang w:val="uk-UA"/>
         </w:rPr>
@@ -3331,9 +3519,10 @@
       <w:pPr>
         <w:spacing w:after="0" w:line="240" w:lineRule="auto"/>
         <w:ind w:firstLine="142"/>
-        <w:rPr>
-          <w:rFonts w:ascii="Arial" w:hAnsi="Arial" w:cs="Arial"/>
-          <w:sz w:val="12"/>
+        <w:jc w:val="both"/>
+        <w:rPr>
+          <w:rFonts w:ascii="Arial" w:hAnsi="Arial" w:cs="Arial"/>
+          <w:sz w:val="14"/>
           <w:szCs w:val="12"/>
           <w:lang w:val="uk-UA"/>
         </w:rPr>
@@ -3341,7 +3530,7 @@
       <w:r>
         <w:rPr>
           <w:rFonts w:ascii="Arial" w:hAnsi="Arial" w:cs="Arial"/>
-          <w:sz w:val="12"/>
+          <w:sz w:val="14"/>
           <w:szCs w:val="12"/>
           <w:lang w:val="uk-UA"/>
         </w:rPr>
@@ -3352,9 +3541,10 @@
       <w:pPr>
         <w:spacing w:after="0" w:line="240" w:lineRule="auto"/>
         <w:ind w:firstLine="142"/>
-        <w:rPr>
-          <w:rFonts w:ascii="Arial" w:hAnsi="Arial" w:cs="Arial"/>
-          <w:sz w:val="12"/>
+        <w:jc w:val="both"/>
+        <w:rPr>
+          <w:rFonts w:ascii="Arial" w:hAnsi="Arial" w:cs="Arial"/>
+          <w:sz w:val="14"/>
           <w:szCs w:val="12"/>
           <w:lang w:val="uk-UA"/>
         </w:rPr>
@@ -3362,7 +3552,7 @@
       <w:r>
         <w:rPr>
           <w:rFonts w:ascii="Arial" w:hAnsi="Arial" w:cs="Arial"/>
-          <w:sz w:val="12"/>
+          <w:sz w:val="14"/>
           <w:szCs w:val="12"/>
           <w:lang w:val="uk-UA"/>
         </w:rPr>
@@ -3371,7 +3561,7 @@
       <w:r>
         <w:rPr>
           <w:rFonts w:ascii="Arial" w:hAnsi="Arial" w:cs="Arial"/>
-          <w:sz w:val="12"/>
+          <w:sz w:val="14"/>
           <w:szCs w:val="12"/>
         </w:rPr>
         <w:t>doc</w:t>
@@ -3379,7 +3569,7 @@
       <w:r>
         <w:rPr>
           <w:rFonts w:ascii="Arial" w:hAnsi="Arial" w:cs="Arial"/>
-          <w:sz w:val="12"/>
+          <w:sz w:val="14"/>
           <w:szCs w:val="12"/>
           <w:lang w:val="uk-UA"/>
         </w:rPr>
@@ -3388,7 +3578,7 @@
       <w:r>
         <w:rPr>
           <w:rFonts w:ascii="Arial" w:hAnsi="Arial" w:cs="Arial"/>
-          <w:sz w:val="12"/>
+          <w:sz w:val="14"/>
           <w:szCs w:val="12"/>
         </w:rPr>
         <w:t>text</w:t>
@@ -3396,7 +3586,7 @@
       <w:r>
         <w:rPr>
           <w:rFonts w:ascii="Arial" w:hAnsi="Arial" w:cs="Arial"/>
-          <w:sz w:val="12"/>
+          <w:sz w:val="14"/>
           <w:szCs w:val="12"/>
           <w:lang w:val="uk-UA"/>
         </w:rPr>
@@ -3405,7 +3595,7 @@
       <w:r>
         <w:rPr>
           <w:rFonts w:ascii="Arial" w:hAnsi="Arial" w:cs="Arial"/>
-          <w:sz w:val="12"/>
+          <w:sz w:val="14"/>
           <w:szCs w:val="12"/>
           <w:lang w:val="uk-UA"/>
         </w:rPr>
@@ -3416,9 +3606,10 @@
       <w:pPr>
         <w:spacing w:after="0" w:line="240" w:lineRule="auto"/>
         <w:ind w:firstLine="142"/>
-        <w:rPr>
-          <w:rFonts w:ascii="Arial" w:hAnsi="Arial" w:cs="Arial"/>
-          <w:sz w:val="12"/>
+        <w:jc w:val="both"/>
+        <w:rPr>
+          <w:rFonts w:ascii="Arial" w:hAnsi="Arial" w:cs="Arial"/>
+          <w:sz w:val="14"/>
           <w:szCs w:val="12"/>
           <w:lang w:val="uk-UA"/>
         </w:rPr>
@@ -3426,29 +3617,21 @@
       <w:r>
         <w:rPr>
           <w:rFonts w:ascii="Arial" w:hAnsi="Arial" w:cs="Arial"/>
-          <w:sz w:val="12"/>
+          <w:sz w:val="14"/>
           <w:szCs w:val="12"/>
           <w:lang w:val="uk-UA"/>
         </w:rPr>
-        <w:t>Формування суджень</w:t>
-      </w:r>
-      <w:r>
-        <w:rPr>
-          <w:rFonts w:ascii="Arial" w:hAnsi="Arial" w:cs="Arial"/>
-          <w:sz w:val="12"/>
-          <w:szCs w:val="12"/>
-          <w:lang w:val="uk-UA"/>
-        </w:rPr>
-        <w:t>:</w:t>
+        <w:t>Формування суджень:</w:t>
       </w:r>
     </w:p>
     <w:p>
       <w:pPr>
         <w:spacing w:after="0" w:line="240" w:lineRule="auto"/>
         <w:ind w:firstLine="142"/>
-        <w:rPr>
-          <w:rFonts w:ascii="Arial" w:hAnsi="Arial" w:cs="Arial"/>
-          <w:sz w:val="12"/>
+        <w:jc w:val="both"/>
+        <w:rPr>
+          <w:rFonts w:ascii="Arial" w:hAnsi="Arial" w:cs="Arial"/>
+          <w:sz w:val="14"/>
           <w:szCs w:val="12"/>
           <w:lang w:val="uk-UA"/>
         </w:rPr>
@@ -3456,7 +3639,7 @@
       <w:r>
         <w:rPr>
           <w:rFonts w:ascii="Arial" w:hAnsi="Arial" w:cs="Arial"/>
-          <w:sz w:val="12"/>
+          <w:sz w:val="14"/>
           <w:szCs w:val="12"/>
           <w:lang w:val="uk-UA"/>
         </w:rPr>
@@ -3465,7 +3648,7 @@
       <w:r>
         <w:rPr>
           <w:rFonts w:ascii="Arial" w:hAnsi="Arial" w:cs="Arial"/>
-          <w:sz w:val="12"/>
+          <w:sz w:val="14"/>
           <w:szCs w:val="12"/>
         </w:rPr>
         <w:t>doc</w:t>
@@ -3473,7 +3656,7 @@
       <w:r>
         <w:rPr>
           <w:rFonts w:ascii="Arial" w:hAnsi="Arial" w:cs="Arial"/>
-          <w:sz w:val="12"/>
+          <w:sz w:val="14"/>
           <w:szCs w:val="12"/>
           <w:lang w:val="uk-UA"/>
         </w:rPr>
@@ -3482,7 +3665,7 @@
       <w:r>
         <w:rPr>
           <w:rFonts w:ascii="Arial" w:hAnsi="Arial" w:cs="Arial"/>
-          <w:sz w:val="12"/>
+          <w:sz w:val="14"/>
           <w:szCs w:val="12"/>
         </w:rPr>
         <w:t>text</w:t>
@@ -3490,7 +3673,7 @@
       <w:r>
         <w:rPr>
           <w:rFonts w:ascii="Arial" w:hAnsi="Arial" w:cs="Arial"/>
-          <w:sz w:val="12"/>
+          <w:sz w:val="14"/>
           <w:szCs w:val="12"/>
           <w:lang w:val="uk-UA"/>
         </w:rPr>
@@ -3499,7 +3682,7 @@
       <w:r>
         <w:rPr>
           <w:rFonts w:ascii="Arial" w:hAnsi="Arial" w:cs="Arial"/>
-          <w:sz w:val="12"/>
+          <w:sz w:val="14"/>
           <w:szCs w:val="12"/>
           <w:lang w:val="uk-UA"/>
         </w:rPr>
@@ -3508,7 +3691,7 @@
       <w:r>
         <w:rPr>
           <w:rFonts w:ascii="Arial" w:hAnsi="Arial" w:cs="Arial"/>
-          <w:sz w:val="12"/>
+          <w:sz w:val="14"/>
           <w:szCs w:val="12"/>
           <w:lang w:val="uk-UA"/>
         </w:rPr>
@@ -3519,9 +3702,10 @@
       <w:pPr>
         <w:spacing w:after="0" w:line="240" w:lineRule="auto"/>
         <w:ind w:firstLine="142"/>
-        <w:rPr>
-          <w:rFonts w:ascii="Arial" w:hAnsi="Arial" w:cs="Arial"/>
-          <w:sz w:val="12"/>
+        <w:jc w:val="both"/>
+        <w:rPr>
+          <w:rFonts w:ascii="Arial" w:hAnsi="Arial" w:cs="Arial"/>
+          <w:sz w:val="14"/>
           <w:szCs w:val="12"/>
           <w:lang w:val="uk-UA"/>
         </w:rPr>
@@ -3531,9 +3715,10 @@
       <w:pPr>
         <w:spacing w:after="0" w:line="240" w:lineRule="auto"/>
         <w:ind w:firstLine="142"/>
-        <w:rPr>
-          <w:rFonts w:ascii="Arial" w:hAnsi="Arial" w:cs="Arial"/>
-          <w:sz w:val="12"/>
+        <w:jc w:val="both"/>
+        <w:rPr>
+          <w:rFonts w:ascii="Arial" w:hAnsi="Arial" w:cs="Arial"/>
+          <w:sz w:val="14"/>
           <w:szCs w:val="12"/>
           <w:lang w:val="uk-UA"/>
         </w:rPr>
@@ -3543,16 +3728,17 @@
       <w:pPr>
         <w:spacing w:after="0" w:line="240" w:lineRule="auto"/>
         <w:ind w:firstLine="142"/>
-        <w:rPr>
-          <w:rFonts w:ascii="Arial" w:hAnsi="Arial" w:cs="Arial"/>
-          <w:sz w:val="12"/>
+        <w:jc w:val="both"/>
+        <w:rPr>
+          <w:rFonts w:ascii="Arial" w:hAnsi="Arial" w:cs="Arial"/>
+          <w:sz w:val="14"/>
           <w:szCs w:val="12"/>
         </w:rPr>
       </w:pPr>
       <w:r>
         <w:rPr>
           <w:rFonts w:ascii="Arial" w:hAnsi="Arial" w:cs="Arial"/>
-          <w:sz w:val="12"/>
+          <w:sz w:val="14"/>
           <w:szCs w:val="12"/>
         </w:rPr>
         <w:t>Acquired competences:</w:t>
@@ -3562,16 +3748,17 @@
       <w:pPr>
         <w:spacing w:after="0" w:line="240" w:lineRule="auto"/>
         <w:ind w:firstLine="142"/>
-        <w:rPr>
-          <w:rFonts w:ascii="Arial" w:hAnsi="Arial" w:cs="Arial"/>
-          <w:sz w:val="12"/>
+        <w:jc w:val="both"/>
+        <w:rPr>
+          <w:rFonts w:ascii="Arial" w:hAnsi="Arial" w:cs="Arial"/>
+          <w:sz w:val="14"/>
           <w:szCs w:val="12"/>
         </w:rPr>
       </w:pPr>
       <w:r>
         <w:rPr>
           <w:rFonts w:ascii="Arial" w:hAnsi="Arial" w:cs="Arial"/>
-          <w:sz w:val="12"/>
+          <w:sz w:val="14"/>
           <w:szCs w:val="12"/>
         </w:rPr>
         <w:t>Knowledge and understanding:</w:t>
@@ -3581,16 +3768,17 @@
       <w:pPr>
         <w:spacing w:after="0" w:line="240" w:lineRule="auto"/>
         <w:ind w:firstLine="142"/>
-        <w:rPr>
-          <w:rFonts w:ascii="Arial" w:hAnsi="Arial" w:cs="Arial"/>
-          <w:sz w:val="12"/>
+        <w:jc w:val="both"/>
+        <w:rPr>
+          <w:rFonts w:ascii="Arial" w:hAnsi="Arial" w:cs="Arial"/>
+          <w:sz w:val="14"/>
           <w:szCs w:val="12"/>
         </w:rPr>
       </w:pPr>
       <w:r>
         <w:rPr>
           <w:rFonts w:ascii="Arial" w:hAnsi="Arial" w:cs="Arial"/>
-          <w:sz w:val="12"/>
+          <w:sz w:val="14"/>
           <w:szCs w:val="12"/>
         </w:rPr>
         <w:t>%doc_text42_2_eng%</w:t>
@@ -3600,16 +3788,17 @@
       <w:pPr>
         <w:spacing w:after="0" w:line="240" w:lineRule="auto"/>
         <w:ind w:firstLine="142"/>
-        <w:rPr>
-          <w:rFonts w:ascii="Arial" w:hAnsi="Arial" w:cs="Arial"/>
-          <w:sz w:val="12"/>
+        <w:jc w:val="both"/>
+        <w:rPr>
+          <w:rFonts w:ascii="Arial" w:hAnsi="Arial" w:cs="Arial"/>
+          <w:sz w:val="14"/>
           <w:szCs w:val="12"/>
         </w:rPr>
       </w:pPr>
       <w:r>
         <w:rPr>
           <w:rFonts w:ascii="Arial" w:hAnsi="Arial" w:cs="Arial"/>
-          <w:sz w:val="12"/>
+          <w:sz w:val="14"/>
           <w:szCs w:val="12"/>
         </w:rPr>
         <w:t>Application of knowledge and understanding:</w:t>
@@ -3619,16 +3808,17 @@
       <w:pPr>
         <w:spacing w:after="0" w:line="240" w:lineRule="auto"/>
         <w:ind w:firstLine="142"/>
-        <w:rPr>
-          <w:rFonts w:ascii="Arial" w:hAnsi="Arial" w:cs="Arial"/>
-          <w:sz w:val="12"/>
+        <w:jc w:val="both"/>
+        <w:rPr>
+          <w:rFonts w:ascii="Arial" w:hAnsi="Arial" w:cs="Arial"/>
+          <w:sz w:val="14"/>
           <w:szCs w:val="12"/>
         </w:rPr>
       </w:pPr>
       <w:r>
         <w:rPr>
           <w:rFonts w:ascii="Arial" w:hAnsi="Arial" w:cs="Arial"/>
-          <w:sz w:val="12"/>
+          <w:sz w:val="14"/>
           <w:szCs w:val="12"/>
         </w:rPr>
         <w:t>%</w:t>
@@ -3636,7 +3826,7 @@
       <w:r>
         <w:rPr>
           <w:rFonts w:ascii="Arial" w:hAnsi="Arial" w:cs="Arial"/>
-          <w:sz w:val="12"/>
+          <w:sz w:val="14"/>
           <w:szCs w:val="12"/>
         </w:rPr>
         <w:t>doc_text42_3_eng</w:t>
@@ -3644,7 +3834,7 @@
       <w:r>
         <w:rPr>
           <w:rFonts w:ascii="Arial" w:hAnsi="Arial" w:cs="Arial"/>
-          <w:sz w:val="12"/>
+          <w:sz w:val="14"/>
           <w:szCs w:val="12"/>
         </w:rPr>
         <w:t>%</w:t>
@@ -3654,9 +3844,10 @@
       <w:pPr>
         <w:spacing w:after="0" w:line="240" w:lineRule="auto"/>
         <w:ind w:firstLine="142"/>
-        <w:rPr>
-          <w:rFonts w:ascii="Arial" w:hAnsi="Arial" w:cs="Arial"/>
-          <w:sz w:val="12"/>
+        <w:jc w:val="both"/>
+        <w:rPr>
+          <w:rFonts w:ascii="Arial" w:hAnsi="Arial" w:cs="Arial"/>
+          <w:sz w:val="14"/>
           <w:szCs w:val="12"/>
           <w:lang w:val="uk-UA"/>
         </w:rPr>
@@ -3664,7 +3855,7 @@
       <w:r>
         <w:rPr>
           <w:rFonts w:ascii="Arial" w:hAnsi="Arial" w:cs="Arial"/>
-          <w:sz w:val="12"/>
+          <w:sz w:val="14"/>
           <w:szCs w:val="12"/>
         </w:rPr>
         <w:t>Making judgements</w:t>
@@ -3672,7 +3863,7 @@
       <w:r>
         <w:rPr>
           <w:rFonts w:ascii="Arial" w:hAnsi="Arial" w:cs="Arial"/>
-          <w:sz w:val="12"/>
+          <w:sz w:val="14"/>
           <w:szCs w:val="12"/>
           <w:lang w:val="uk-UA"/>
         </w:rPr>
@@ -3683,9 +3874,10 @@
       <w:pPr>
         <w:spacing w:after="0" w:line="240" w:lineRule="auto"/>
         <w:ind w:firstLine="142"/>
-        <w:rPr>
-          <w:rFonts w:ascii="Arial" w:hAnsi="Arial" w:cs="Arial"/>
-          <w:sz w:val="12"/>
+        <w:jc w:val="both"/>
+        <w:rPr>
+          <w:rFonts w:ascii="Arial" w:hAnsi="Arial" w:cs="Arial"/>
+          <w:sz w:val="14"/>
           <w:szCs w:val="12"/>
           <w:lang w:val="uk-UA"/>
         </w:rPr>
@@ -3693,7 +3885,7 @@
       <w:r>
         <w:rPr>
           <w:rFonts w:ascii="Arial" w:hAnsi="Arial" w:cs="Arial"/>
-          <w:sz w:val="12"/>
+          <w:sz w:val="14"/>
           <w:szCs w:val="12"/>
           <w:lang w:val="uk-UA"/>
         </w:rPr>
@@ -3702,7 +3894,7 @@
       <w:r>
         <w:rPr>
           <w:rFonts w:ascii="Arial" w:hAnsi="Arial" w:cs="Arial"/>
-          <w:sz w:val="12"/>
+          <w:sz w:val="14"/>
           <w:szCs w:val="12"/>
         </w:rPr>
         <w:t>doc</w:t>
@@ -3710,7 +3902,7 @@
       <w:r>
         <w:rPr>
           <w:rFonts w:ascii="Arial" w:hAnsi="Arial" w:cs="Arial"/>
-          <w:sz w:val="12"/>
+          <w:sz w:val="14"/>
           <w:szCs w:val="12"/>
           <w:lang w:val="uk-UA"/>
         </w:rPr>
@@ -3719,7 +3911,7 @@
       <w:r>
         <w:rPr>
           <w:rFonts w:ascii="Arial" w:hAnsi="Arial" w:cs="Arial"/>
-          <w:sz w:val="12"/>
+          <w:sz w:val="14"/>
           <w:szCs w:val="12"/>
         </w:rPr>
         <w:t>text</w:t>
@@ -3727,7 +3919,7 @@
       <w:r>
         <w:rPr>
           <w:rFonts w:ascii="Arial" w:hAnsi="Arial" w:cs="Arial"/>
-          <w:sz w:val="12"/>
+          <w:sz w:val="14"/>
           <w:szCs w:val="12"/>
           <w:lang w:val="uk-UA"/>
         </w:rPr>
@@ -3736,7 +3928,7 @@
       <w:r>
         <w:rPr>
           <w:rFonts w:ascii="Arial" w:hAnsi="Arial" w:cs="Arial"/>
-          <w:sz w:val="12"/>
+          <w:sz w:val="14"/>
           <w:szCs w:val="12"/>
           <w:lang w:val="uk-UA"/>
         </w:rPr>
@@ -3745,7 +3937,7 @@
       <w:r>
         <w:rPr>
           <w:rFonts w:ascii="Arial" w:hAnsi="Arial" w:cs="Arial"/>
-          <w:sz w:val="12"/>
+          <w:sz w:val="14"/>
           <w:szCs w:val="12"/>
         </w:rPr>
         <w:t>_eng</w:t>
@@ -3753,7 +3945,7 @@
       <w:r>
         <w:rPr>
           <w:rFonts w:ascii="Arial" w:hAnsi="Arial" w:cs="Arial"/>
-          <w:sz w:val="12"/>
+          <w:sz w:val="14"/>
           <w:szCs w:val="12"/>
           <w:lang w:val="uk-UA"/>
         </w:rPr>
@@ -32434,8 +32626,6 @@
         </w:rPr>
         <w:t>%xml_text65_exit</w:t>
       </w:r>
-      <w:bookmarkStart w:id="0" w:name="_GoBack"/>
-      <w:bookmarkEnd w:id="0"/>
       <w:r>
         <w:rPr>
           <w:rFonts w:ascii="Arial" w:hAnsi="Arial" w:cs="Arial"/>
@@ -32453,6 +32643,16 @@
           <w:sz w:val="20"/>
         </w:rPr>
       </w:pPr>
+    </w:p>
+    <w:p>
+      <w:pPr>
+        <w:spacing w:after="0" w:line="240" w:lineRule="auto"/>
+        <w:ind w:firstLine="142"/>
+        <w:rPr>
+          <w:rFonts w:ascii="Arial" w:hAnsi="Arial" w:cs="Arial"/>
+          <w:sz w:val="20"/>
+        </w:rPr>
+      </w:pPr>
       <w:r>
         <w:rPr>
           <w:rFonts w:ascii="Arial" w:hAnsi="Arial" w:cs="Arial"/>
@@ -32568,16 +32768,6 @@
         </w:rPr>
         <w:t>%</w:t>
       </w:r>
-    </w:p>
-    <w:p>
-      <w:pPr>
-        <w:spacing w:after="40" w:line="240" w:lineRule="auto"/>
-        <w:ind w:firstLine="142"/>
-        <w:rPr>
-          <w:rFonts w:ascii="Arial" w:hAnsi="Arial" w:cs="Arial"/>
-          <w:sz w:val="20"/>
-        </w:rPr>
-      </w:pPr>
     </w:p>
     <w:p>
       <w:pPr>
@@ -32604,6 +32794,22 @@
           <w:docGrid w:linePitch="360"/>
         </w:sectPr>
       </w:pPr>
+      <w:r>
+        <w:rPr>
+          <w:rFonts w:ascii="Arial" w:hAnsi="Arial" w:cs="Arial"/>
+          <w:sz w:val="20"/>
+        </w:rPr>
+        <w:t>У разі наявності в дипломі будь-яких розбіжностей перевагу має текст українською мовою / In case of any differences the</w:t>
+      </w:r>
+      <w:r>
+        <w:rPr>
+          <w:rFonts w:ascii="Arial" w:hAnsi="Arial" w:cs="Arial"/>
+          <w:sz w:val="20"/>
+        </w:rPr>
+        <w:t xml:space="preserve"> text in Ukrainian shall prevail</w:t>
+      </w:r>
+      <w:bookmarkStart w:id="0" w:name="_GoBack"/>
+      <w:bookmarkEnd w:id="0"/>
     </w:p>
     <w:p>
       <w:pPr>
@@ -37920,7 +38126,7 @@
 </file>
 
 <file path=customXml/itemProps1.xml><?xml version="1.0" encoding="utf-8"?>
-<ds:datastoreItem xmlns:ds="http://schemas.openxmlformats.org/officeDocument/2006/customXml" ds:itemID="{82C0C624-9D0A-4B1B-AF31-9E1764E10486}">
+<ds:datastoreItem xmlns:ds="http://schemas.openxmlformats.org/officeDocument/2006/customXml" ds:itemID="{7C352296-0BF9-4FB5-9EB5-5D8BF8D316AB}">
   <ds:schemaRefs>
     <ds:schemaRef ds:uri="http://schemas.openxmlformats.org/officeDocument/2006/bibliography"/>
   </ds:schemaRefs>

</xml_diff>

<commit_message>
ST and normal templates update minor fix + dialogs
</commit_message>
<xml_diff>
--- a/doc/sh13.docx
+++ b/doc/sh13.docx
@@ -1495,21 +1495,7 @@
                 <w:rFonts w:ascii="Arial" w:hAnsi="Arial" w:cs="Arial"/>
                 <w:sz w:val="20"/>
               </w:rPr>
-              <w:t>%doc_text21</w:t>
-            </w:r>
-            <w:r>
-              <w:rPr>
-                <w:rFonts w:ascii="Arial" w:hAnsi="Arial" w:cs="Arial"/>
-                <w:sz w:val="20"/>
-              </w:rPr>
-              <w:t>_2</w:t>
-            </w:r>
-            <w:r>
-              <w:rPr>
-                <w:rFonts w:ascii="Arial" w:hAnsi="Arial" w:cs="Arial"/>
-                <w:sz w:val="20"/>
-              </w:rPr>
-              <w:t>%</w:t>
+              <w:t>%doc_text21_2%</w:t>
             </w:r>
           </w:p>
           <w:p>
@@ -1526,21 +1512,7 @@
                 <w:rFonts w:ascii="Arial" w:hAnsi="Arial" w:cs="Arial"/>
                 <w:sz w:val="20"/>
               </w:rPr>
-              <w:t>%doc_text21_</w:t>
-            </w:r>
-            <w:r>
-              <w:rPr>
-                <w:rFonts w:ascii="Arial" w:hAnsi="Arial" w:cs="Arial"/>
-                <w:sz w:val="20"/>
-              </w:rPr>
-              <w:t>2_</w:t>
-            </w:r>
-            <w:r>
-              <w:rPr>
-                <w:rFonts w:ascii="Arial" w:hAnsi="Arial" w:cs="Arial"/>
-                <w:sz w:val="20"/>
-              </w:rPr>
-              <w:t>eng%</w:t>
+              <w:t>%doc_text21_2_eng%</w:t>
             </w:r>
           </w:p>
         </w:tc>
@@ -29339,7 +29311,15 @@
                 <w:sz w:val="16"/>
                 <w:szCs w:val="16"/>
               </w:rPr>
-              <w:t>90 – 100</w:t>
+              <w:t>86</w:t>
+            </w:r>
+            <w:r>
+              <w:rPr>
+                <w:rFonts w:ascii="Arial" w:hAnsi="Arial" w:cs="Arial"/>
+                <w:sz w:val="16"/>
+                <w:szCs w:val="16"/>
+              </w:rPr>
+              <w:t xml:space="preserve"> – 100</w:t>
             </w:r>
           </w:p>
         </w:tc>
@@ -29403,7 +29383,7 @@
                 <w:sz w:val="16"/>
                 <w:szCs w:val="16"/>
               </w:rPr>
-              <w:t>74 – 89</w:t>
+              <w:t>71 – 85</w:t>
             </w:r>
           </w:p>
         </w:tc>
@@ -29459,6 +29439,7 @@
                 <w:rFonts w:ascii="Arial" w:hAnsi="Arial" w:cs="Arial"/>
                 <w:sz w:val="16"/>
                 <w:szCs w:val="16"/>
+                <w:lang w:val="ru-RU"/>
               </w:rPr>
             </w:pPr>
             <w:r>
@@ -29467,7 +29448,7 @@
                 <w:sz w:val="16"/>
                 <w:szCs w:val="16"/>
               </w:rPr>
-              <w:t>60 – 73</w:t>
+              <w:t>60 – 70</w:t>
             </w:r>
           </w:p>
         </w:tc>
@@ -29779,7 +29760,15 @@
                 <w:sz w:val="16"/>
                 <w:szCs w:val="16"/>
               </w:rPr>
-              <w:t>90 – 100</w:t>
+              <w:t>96</w:t>
+            </w:r>
+            <w:r>
+              <w:rPr>
+                <w:rFonts w:ascii="Arial" w:hAnsi="Arial" w:cs="Arial"/>
+                <w:sz w:val="16"/>
+                <w:szCs w:val="16"/>
+              </w:rPr>
+              <w:t xml:space="preserve"> – 100</w:t>
             </w:r>
           </w:p>
         </w:tc>
@@ -29834,7 +29823,7 @@
                 <w:sz w:val="16"/>
                 <w:szCs w:val="16"/>
               </w:rPr>
-              <w:t>82 – 89</w:t>
+              <w:t>86 – 95</w:t>
             </w:r>
           </w:p>
         </w:tc>
@@ -29889,7 +29878,7 @@
                 <w:sz w:val="16"/>
                 <w:szCs w:val="16"/>
               </w:rPr>
-              <w:t>74 – 81</w:t>
+              <w:t>71 – 85</w:t>
             </w:r>
           </w:p>
         </w:tc>
@@ -29945,7 +29934,7 @@
                 <w:sz w:val="16"/>
                 <w:szCs w:val="16"/>
               </w:rPr>
-              <w:t>64 – 73</w:t>
+              <w:t>62 – 70</w:t>
             </w:r>
           </w:p>
         </w:tc>
@@ -30000,7 +29989,7 @@
                 <w:sz w:val="16"/>
                 <w:szCs w:val="16"/>
               </w:rPr>
-              <w:t>60 – 63</w:t>
+              <w:t>60 – 61</w:t>
             </w:r>
           </w:p>
         </w:tc>
@@ -30057,7 +30046,15 @@
                 <w:sz w:val="16"/>
                 <w:szCs w:val="16"/>
               </w:rPr>
-              <w:t>35 – 59</w:t>
+              <w:t>50</w:t>
+            </w:r>
+            <w:r>
+              <w:rPr>
+                <w:rFonts w:ascii="Arial" w:hAnsi="Arial" w:cs="Arial"/>
+                <w:sz w:val="16"/>
+                <w:szCs w:val="16"/>
+              </w:rPr>
+              <w:t xml:space="preserve"> – 59</w:t>
             </w:r>
           </w:p>
         </w:tc>
@@ -30112,8 +30109,10 @@
                 <w:sz w:val="16"/>
                 <w:szCs w:val="16"/>
               </w:rPr>
-              <w:t>0 – 34</w:t>
-            </w:r>
+              <w:t>0 – 49</w:t>
+            </w:r>
+            <w:bookmarkStart w:id="0" w:name="_GoBack"/>
+            <w:bookmarkEnd w:id="0"/>
           </w:p>
         </w:tc>
       </w:tr>
@@ -32808,8 +32807,6 @@
         </w:rPr>
         <w:t xml:space="preserve"> text in Ukrainian shall prevail</w:t>
       </w:r>
-      <w:bookmarkStart w:id="0" w:name="_GoBack"/>
-      <w:bookmarkEnd w:id="0"/>
     </w:p>
     <w:p>
       <w:pPr>
@@ -37201,7 +37198,7 @@
         <w:sz w:val="16"/>
         <w:lang w:val="uk-UA"/>
       </w:rPr>
-      <w:t>8</w:t>
+      <w:t>6</w:t>
     </w:r>
     <w:r>
       <w:rPr>
@@ -38126,7 +38123,7 @@
 </file>
 
 <file path=customXml/itemProps1.xml><?xml version="1.0" encoding="utf-8"?>
-<ds:datastoreItem xmlns:ds="http://schemas.openxmlformats.org/officeDocument/2006/customXml" ds:itemID="{7C352296-0BF9-4FB5-9EB5-5D8BF8D316AB}">
+<ds:datastoreItem xmlns:ds="http://schemas.openxmlformats.org/officeDocument/2006/customXml" ds:itemID="{DA4E8A9B-0005-4A50-AC00-03B1E09ECEB8}">
   <ds:schemaRefs>
     <ds:schemaRef ds:uri="http://schemas.openxmlformats.org/officeDocument/2006/bibliography"/>
   </ds:schemaRefs>

</xml_diff>